<commit_message>
Examined cross-cohort variability of weight gain.  Part of issue #15, leads to issue #31
</commit_message>
<xml_diff>
--- a/publications/Table 2.docx
+++ b/publications/Table 2.docx
@@ -3,10 +3,7 @@
 <w:document xmlns:wpc="http://schemas.microsoft.com/office/word/2010/wordprocessingCanvas" xmlns:mo="http://schemas.microsoft.com/office/mac/office/2008/main" xmlns:mc="http://schemas.openxmlformats.org/markup-compatibility/2006" xmlns:mv="urn:schemas-microsoft-com:mac:vml" xmlns:o="urn:schemas-microsoft-com:office:office" xmlns:r="http://schemas.openxmlformats.org/officeDocument/2006/relationships" xmlns:m="http://schemas.openxmlformats.org/officeDocument/2006/math" xmlns:v="urn:schemas-microsoft-com:vml" xmlns:wp14="http://schemas.microsoft.com/office/word/2010/wordprocessingDrawing" xmlns:wp="http://schemas.openxmlformats.org/drawingml/2006/wordprocessingDrawing" xmlns:w10="urn:schemas-microsoft-com:office:word" xmlns:w="http://schemas.openxmlformats.org/wordprocessingml/2006/main" xmlns:w14="http://schemas.microsoft.com/office/word/2010/wordml" xmlns:wpg="http://schemas.microsoft.com/office/word/2010/wordprocessingGroup" xmlns:wpi="http://schemas.microsoft.com/office/word/2010/wordprocessingInk" xmlns:wne="http://schemas.microsoft.com/office/word/2006/wordml" xmlns:wps="http://schemas.microsoft.com/office/word/2010/wordprocessingShape" mc:Ignorable="w14 wp14">
   <w:body>
     <w:p/>
-    <w:p>
-      <w:bookmarkStart w:id="0" w:name="_GoBack"/>
-      <w:bookmarkEnd w:id="0"/>
-    </w:p>
+    <w:p/>
     <w:tbl>
       <w:tblPr>
         <w:tblStyle w:val="TableGrid"/>
@@ -33,6 +30,7 @@
             <w:pPr>
               <w:jc w:val="center"/>
             </w:pPr>
+            <w:commentRangeStart w:id="0"/>
             <w:r>
               <w:t>Pre-Diet Measurement</w:t>
             </w:r>
@@ -840,6 +838,13 @@
             </w:pPr>
             <w:r>
               <w:t>0.86</w:t>
+            </w:r>
+            <w:commentRangeEnd w:id="0"/>
+            <w:r>
+              <w:rPr>
+                <w:rStyle w:val="CommentReference"/>
+              </w:rPr>
+              <w:commentReference w:id="0"/>
             </w:r>
           </w:p>
         </w:tc>
@@ -855,6 +860,29 @@
     </w:sectPr>
   </w:body>
 </w:document>
+</file>
+
+<file path=word/comments.xml><?xml version="1.0" encoding="utf-8"?>
+<w:comments xmlns:wpc="http://schemas.microsoft.com/office/word/2010/wordprocessingCanvas" xmlns:mo="http://schemas.microsoft.com/office/mac/office/2008/main" xmlns:mc="http://schemas.openxmlformats.org/markup-compatibility/2006" xmlns:mv="urn:schemas-microsoft-com:mac:vml" xmlns:o="urn:schemas-microsoft-com:office:office" xmlns:r="http://schemas.openxmlformats.org/officeDocument/2006/relationships" xmlns:m="http://schemas.openxmlformats.org/officeDocument/2006/math" xmlns:v="urn:schemas-microsoft-com:vml" xmlns:wp14="http://schemas.microsoft.com/office/word/2010/wordprocessingDrawing" xmlns:wp="http://schemas.openxmlformats.org/drawingml/2006/wordprocessingDrawing" xmlns:w10="urn:schemas-microsoft-com:office:word" xmlns:w="http://schemas.openxmlformats.org/wordprocessingml/2006/main" xmlns:w14="http://schemas.microsoft.com/office/word/2010/wordml" xmlns:wpg="http://schemas.microsoft.com/office/word/2010/wordprocessingGroup" xmlns:wpi="http://schemas.microsoft.com/office/word/2010/wordprocessingInk" xmlns:wne="http://schemas.microsoft.com/office/word/2006/wordml" xmlns:wps="http://schemas.microsoft.com/office/word/2010/wordprocessingShape" mc:Ignorable="w14 wp14">
+  <w:comment w:id="0" w:author="Dave Bridges" w:date="2014-05-28T12:14:00Z" w:initials="DB">
+    <w:p>
+      <w:pPr>
+        <w:pStyle w:val="CommentText"/>
+      </w:pPr>
+      <w:r>
+        <w:rPr>
+          <w:rStyle w:val="CommentReference"/>
+        </w:rPr>
+        <w:annotationRef/>
+      </w:r>
+      <w:r>
+        <w:t>Update this table</w:t>
+      </w:r>
+      <w:bookmarkStart w:id="1" w:name="_GoBack"/>
+      <w:bookmarkEnd w:id="1"/>
+    </w:p>
+  </w:comment>
+</w:comments>
 </file>
 
 <file path=word/styles.xml><?xml version="1.0" encoding="utf-8"?>
@@ -1089,6 +1117,65 @@
       <w:rFonts w:ascii="Lucida Grande" w:hAnsi="Lucida Grande" w:cs="Lucida Grande"/>
       <w:sz w:val="18"/>
       <w:szCs w:val="18"/>
+    </w:rPr>
+  </w:style>
+  <w:style w:type="character" w:styleId="CommentReference">
+    <w:name w:val="annotation reference"/>
+    <w:basedOn w:val="DefaultParagraphFont"/>
+    <w:uiPriority w:val="99"/>
+    <w:semiHidden/>
+    <w:unhideWhenUsed/>
+    <w:rsid w:val="00D70449"/>
+    <w:rPr>
+      <w:sz w:val="18"/>
+      <w:szCs w:val="18"/>
+    </w:rPr>
+  </w:style>
+  <w:style w:type="paragraph" w:styleId="CommentText">
+    <w:name w:val="annotation text"/>
+    <w:basedOn w:val="Normal"/>
+    <w:link w:val="CommentTextChar"/>
+    <w:uiPriority w:val="99"/>
+    <w:semiHidden/>
+    <w:unhideWhenUsed/>
+    <w:rsid w:val="00D70449"/>
+  </w:style>
+  <w:style w:type="character" w:customStyle="1" w:styleId="CommentTextChar">
+    <w:name w:val="Comment Text Char"/>
+    <w:basedOn w:val="DefaultParagraphFont"/>
+    <w:link w:val="CommentText"/>
+    <w:uiPriority w:val="99"/>
+    <w:semiHidden/>
+    <w:rsid w:val="00D70449"/>
+  </w:style>
+  <w:style w:type="paragraph" w:styleId="CommentSubject">
+    <w:name w:val="annotation subject"/>
+    <w:basedOn w:val="CommentText"/>
+    <w:next w:val="CommentText"/>
+    <w:link w:val="CommentSubjectChar"/>
+    <w:uiPriority w:val="99"/>
+    <w:semiHidden/>
+    <w:unhideWhenUsed/>
+    <w:rsid w:val="00D70449"/>
+    <w:rPr>
+      <w:b/>
+      <w:bCs/>
+      <w:sz w:val="20"/>
+      <w:szCs w:val="20"/>
+    </w:rPr>
+  </w:style>
+  <w:style w:type="character" w:customStyle="1" w:styleId="CommentSubjectChar">
+    <w:name w:val="Comment Subject Char"/>
+    <w:basedOn w:val="CommentTextChar"/>
+    <w:link w:val="CommentSubject"/>
+    <w:uiPriority w:val="99"/>
+    <w:semiHidden/>
+    <w:rsid w:val="00D70449"/>
+    <w:rPr>
+      <w:b/>
+      <w:bCs/>
+      <w:sz w:val="20"/>
+      <w:szCs w:val="20"/>
     </w:rPr>
   </w:style>
 </w:styles>
@@ -1326,6 +1413,65 @@
       <w:rFonts w:ascii="Lucida Grande" w:hAnsi="Lucida Grande" w:cs="Lucida Grande"/>
       <w:sz w:val="18"/>
       <w:szCs w:val="18"/>
+    </w:rPr>
+  </w:style>
+  <w:style w:type="character" w:styleId="CommentReference">
+    <w:name w:val="annotation reference"/>
+    <w:basedOn w:val="DefaultParagraphFont"/>
+    <w:uiPriority w:val="99"/>
+    <w:semiHidden/>
+    <w:unhideWhenUsed/>
+    <w:rsid w:val="00D70449"/>
+    <w:rPr>
+      <w:sz w:val="18"/>
+      <w:szCs w:val="18"/>
+    </w:rPr>
+  </w:style>
+  <w:style w:type="paragraph" w:styleId="CommentText">
+    <w:name w:val="annotation text"/>
+    <w:basedOn w:val="Normal"/>
+    <w:link w:val="CommentTextChar"/>
+    <w:uiPriority w:val="99"/>
+    <w:semiHidden/>
+    <w:unhideWhenUsed/>
+    <w:rsid w:val="00D70449"/>
+  </w:style>
+  <w:style w:type="character" w:customStyle="1" w:styleId="CommentTextChar">
+    <w:name w:val="Comment Text Char"/>
+    <w:basedOn w:val="DefaultParagraphFont"/>
+    <w:link w:val="CommentText"/>
+    <w:uiPriority w:val="99"/>
+    <w:semiHidden/>
+    <w:rsid w:val="00D70449"/>
+  </w:style>
+  <w:style w:type="paragraph" w:styleId="CommentSubject">
+    <w:name w:val="annotation subject"/>
+    <w:basedOn w:val="CommentText"/>
+    <w:next w:val="CommentText"/>
+    <w:link w:val="CommentSubjectChar"/>
+    <w:uiPriority w:val="99"/>
+    <w:semiHidden/>
+    <w:unhideWhenUsed/>
+    <w:rsid w:val="00D70449"/>
+    <w:rPr>
+      <w:b/>
+      <w:bCs/>
+      <w:sz w:val="20"/>
+      <w:szCs w:val="20"/>
+    </w:rPr>
+  </w:style>
+  <w:style w:type="character" w:customStyle="1" w:styleId="CommentSubjectChar">
+    <w:name w:val="Comment Subject Char"/>
+    <w:basedOn w:val="CommentTextChar"/>
+    <w:link w:val="CommentSubject"/>
+    <w:uiPriority w:val="99"/>
+    <w:semiHidden/>
+    <w:rsid w:val="00D70449"/>
+    <w:rPr>
+      <w:b/>
+      <w:bCs/>
+      <w:sz w:val="20"/>
+      <w:szCs w:val="20"/>
     </w:rPr>
   </w:style>
 </w:styles>

</xml_diff>